<commit_message>
sketching, wireframing y guia de estilos terminadas v1
</commit_message>
<xml_diff>
--- a/1ev/practicas/proyecto-1/documentacion/RomanKornyeyev_sketching.docx
+++ b/1ev/practicas/proyecto-1/documentacion/RomanKornyeyev_sketching.docx
@@ -14,13 +14,8 @@
         <w:t>NOMBRE Y APELLIDOS:</w:t>
       </w:r>
       <w:r>
-        <w:t xml:space="preserve"> Román </w:t>
-      </w:r>
-      <w:proofErr w:type="spellStart"/>
-      <w:r>
-        <w:t>Kornyeyev</w:t>
-      </w:r>
-      <w:proofErr w:type="spellEnd"/>
+        <w:t xml:space="preserve"> Román Kornyeyev</w:t>
+      </w:r>
     </w:p>
     <w:p>
       <w:pPr>
@@ -200,15 +195,7 @@
         </w:rPr>
       </w:pPr>
       <w:r>
-        <w:t xml:space="preserve">El usuario entra a la </w:t>
-      </w:r>
-      <w:proofErr w:type="spellStart"/>
-      <w:r>
-        <w:t>landing</w:t>
-      </w:r>
-      <w:proofErr w:type="spellEnd"/>
-      <w:r>
-        <w:t xml:space="preserve"> page (página inicial), donde habrá una portada que represente el contenido general de la web (ropa) con las últimas novedades. En la misma página estarán las categorías de </w:t>
+        <w:t xml:space="preserve">El usuario entra a la landing page (página inicial), donde habrá una portada que represente el contenido general de la web (ropa) con las últimas novedades. En la misma página estarán las categorías de </w:t>
       </w:r>
       <w:r>
         <w:t>artículos, artículos recomendados e información de la empresa.</w:t>
@@ -252,15 +239,7 @@
         <w:t>r</w:t>
       </w:r>
       <w:r>
-        <w:t xml:space="preserve"> </w:t>
-      </w:r>
-      <w:proofErr w:type="spellStart"/>
-      <w:r>
-        <w:t>click</w:t>
-      </w:r>
-      <w:proofErr w:type="spellEnd"/>
-      <w:r>
-        <w:t xml:space="preserve"> en un producto</w:t>
+        <w:t xml:space="preserve"> click en un producto</w:t>
       </w:r>
       <w:r>
         <w:t xml:space="preserve"> para obtener información detallada del mismo</w:t>
@@ -283,15 +262,7 @@
         </w:rPr>
       </w:pPr>
       <w:r>
-        <w:t xml:space="preserve">Cuando hace </w:t>
-      </w:r>
-      <w:proofErr w:type="spellStart"/>
-      <w:r>
-        <w:t>click</w:t>
-      </w:r>
-      <w:proofErr w:type="spellEnd"/>
-      <w:r>
-        <w:t xml:space="preserve"> en un producto/artículo, e</w:t>
+        <w:t>Cuando hace click en un producto/artículo, e</w:t>
       </w:r>
       <w:r>
         <w:t xml:space="preserve">sto le redirecciona a una descripción más detallada del artículo y le permite añadir una o varias unidades </w:t>
@@ -317,15 +288,7 @@
         </w:rPr>
       </w:pPr>
       <w:r>
-        <w:t xml:space="preserve">Si hace </w:t>
-      </w:r>
-      <w:proofErr w:type="spellStart"/>
-      <w:r>
-        <w:t>click</w:t>
-      </w:r>
-      <w:proofErr w:type="spellEnd"/>
-      <w:r>
-        <w:t xml:space="preserve"> en el carrito, le llevará a </w:t>
+        <w:t xml:space="preserve">Si hace click en el carrito, le llevará a </w:t>
       </w:r>
       <w:r>
         <w:t>la página con el resumen de todo lo que tiene en el carrito,</w:t>
@@ -348,15 +311,13 @@
         </w:rPr>
       </w:pPr>
       <w:r>
-        <w:t xml:space="preserve">Una vez de </w:t>
-      </w:r>
-      <w:proofErr w:type="spellStart"/>
-      <w:r>
-        <w:t>click</w:t>
-      </w:r>
-      <w:proofErr w:type="spellEnd"/>
-      <w:r>
-        <w:t xml:space="preserve"> en pagar, le redireccionará a la página con los datos de facturación.</w:t>
+        <w:t xml:space="preserve">Una vez de click en </w:t>
+      </w:r>
+      <w:r>
+        <w:t>comprar</w:t>
+      </w:r>
+      <w:r>
+        <w:t>, le redireccionará a la página con los datos de facturación.</w:t>
       </w:r>
     </w:p>
     <w:p>

</xml_diff>